<commit_message>
2 sections to go
</commit_message>
<xml_diff>
--- a/ST G00359748 Assignment.docx
+++ b/ST G00359748 Assignment.docx
@@ -3161,8 +3161,1089 @@
     </w:p>
     <w:p>
       <w:pPr>
-        <w:rPr>
-          <w:rFonts w:ascii="Times New Roman" w:hAnsi="Times New Roman" w:cs="Times New Roman"/>
+        <w:pStyle w:val="ListParagraph"/>
+        <w:numPr>
+          <w:ilvl w:val="0"/>
+          <w:numId w:val="8"/>
+        </w:numPr>
+        <w:rPr>
+          <w:rFonts w:ascii="Times New Roman" w:hAnsi="Times New Roman" w:cs="Times New Roman"/>
+          <w:sz w:val="24"/>
+          <w:szCs w:val="24"/>
+        </w:rPr>
+      </w:pPr>
+      <w:r>
+        <w:rPr>
+          <w:rFonts w:ascii="Times New Roman" w:hAnsi="Times New Roman" w:cs="Times New Roman"/>
+          <w:color w:val="222222"/>
+          <w:sz w:val="24"/>
+          <w:szCs w:val="24"/>
+          <w:shd w:val="clear" w:color="auto" w:fill="FFFFFF"/>
+        </w:rPr>
+        <w:t>Test Plan to be done within 4 weeks</w:t>
+      </w:r>
+    </w:p>
+    <w:p>
+      <w:pPr>
+        <w:pStyle w:val="ListParagraph"/>
+        <w:numPr>
+          <w:ilvl w:val="0"/>
+          <w:numId w:val="8"/>
+        </w:numPr>
+        <w:rPr>
+          <w:rFonts w:ascii="Times New Roman" w:hAnsi="Times New Roman" w:cs="Times New Roman"/>
+          <w:sz w:val="24"/>
+          <w:szCs w:val="24"/>
+        </w:rPr>
+      </w:pPr>
+      <w:r>
+        <w:rPr>
+          <w:rFonts w:ascii="Times New Roman" w:hAnsi="Times New Roman" w:cs="Times New Roman"/>
+          <w:color w:val="222222"/>
+          <w:sz w:val="24"/>
+          <w:szCs w:val="24"/>
+          <w:shd w:val="clear" w:color="auto" w:fill="FFFFFF"/>
+        </w:rPr>
+        <w:t>Test Cases to be done within 3 months after the test plan is finished first</w:t>
+      </w:r>
+    </w:p>
+    <w:p>
+      <w:pPr>
+        <w:pStyle w:val="ListParagraph"/>
+        <w:numPr>
+          <w:ilvl w:val="0"/>
+          <w:numId w:val="8"/>
+        </w:numPr>
+        <w:rPr>
+          <w:rFonts w:ascii="Times New Roman" w:hAnsi="Times New Roman" w:cs="Times New Roman"/>
+          <w:sz w:val="24"/>
+          <w:szCs w:val="24"/>
+        </w:rPr>
+      </w:pPr>
+      <w:bookmarkStart w:id="4" w:name="_Hlk40389657"/>
+      <w:r>
+        <w:rPr>
+          <w:rFonts w:ascii="Times New Roman" w:hAnsi="Times New Roman" w:cs="Times New Roman"/>
+          <w:color w:val="222222"/>
+          <w:sz w:val="24"/>
+          <w:szCs w:val="24"/>
+          <w:shd w:val="clear" w:color="auto" w:fill="FFFFFF"/>
+        </w:rPr>
+        <w:t>Test Incident</w:t>
+      </w:r>
+      <w:r>
+        <w:rPr>
+          <w:rFonts w:ascii="Times New Roman" w:hAnsi="Times New Roman" w:cs="Times New Roman"/>
+          <w:color w:val="222222"/>
+          <w:sz w:val="24"/>
+          <w:szCs w:val="24"/>
+          <w:shd w:val="clear" w:color="auto" w:fill="FFFFFF"/>
+        </w:rPr>
+        <w:t xml:space="preserve"> Reports to be done a month after the test cases are finished</w:t>
+      </w:r>
+    </w:p>
+    <w:bookmarkEnd w:id="4"/>
+    <w:p>
+      <w:pPr>
+        <w:pStyle w:val="ListParagraph"/>
+        <w:numPr>
+          <w:ilvl w:val="0"/>
+          <w:numId w:val="8"/>
+        </w:numPr>
+        <w:rPr>
+          <w:rFonts w:ascii="Times New Roman" w:hAnsi="Times New Roman" w:cs="Times New Roman"/>
+          <w:sz w:val="24"/>
+          <w:szCs w:val="24"/>
+        </w:rPr>
+      </w:pPr>
+      <w:r>
+        <w:rPr>
+          <w:rFonts w:ascii="Times New Roman" w:hAnsi="Times New Roman" w:cs="Times New Roman"/>
+          <w:color w:val="222222"/>
+          <w:sz w:val="24"/>
+          <w:szCs w:val="24"/>
+          <w:shd w:val="clear" w:color="auto" w:fill="FFFFFF"/>
+        </w:rPr>
+        <w:t xml:space="preserve">Test </w:t>
+      </w:r>
+      <w:r>
+        <w:rPr>
+          <w:rFonts w:ascii="Times New Roman" w:hAnsi="Times New Roman" w:cs="Times New Roman"/>
+          <w:color w:val="222222"/>
+          <w:sz w:val="24"/>
+          <w:szCs w:val="24"/>
+          <w:shd w:val="clear" w:color="auto" w:fill="FFFFFF"/>
+        </w:rPr>
+        <w:t>Summary</w:t>
+      </w:r>
+      <w:r>
+        <w:rPr>
+          <w:rFonts w:ascii="Times New Roman" w:hAnsi="Times New Roman" w:cs="Times New Roman"/>
+          <w:color w:val="222222"/>
+          <w:sz w:val="24"/>
+          <w:szCs w:val="24"/>
+          <w:shd w:val="clear" w:color="auto" w:fill="FFFFFF"/>
+        </w:rPr>
+        <w:t xml:space="preserve"> Reports to be done a month after the test </w:t>
+      </w:r>
+      <w:r>
+        <w:rPr>
+          <w:rFonts w:ascii="Times New Roman" w:hAnsi="Times New Roman" w:cs="Times New Roman"/>
+          <w:color w:val="222222"/>
+          <w:sz w:val="24"/>
+          <w:szCs w:val="24"/>
+          <w:shd w:val="clear" w:color="auto" w:fill="FFFFFF"/>
+        </w:rPr>
+        <w:t>incidents reports</w:t>
+      </w:r>
+      <w:r>
+        <w:rPr>
+          <w:rFonts w:ascii="Times New Roman" w:hAnsi="Times New Roman" w:cs="Times New Roman"/>
+          <w:color w:val="222222"/>
+          <w:sz w:val="24"/>
+          <w:szCs w:val="24"/>
+          <w:shd w:val="clear" w:color="auto" w:fill="FFFFFF"/>
+        </w:rPr>
+        <w:t xml:space="preserve"> are finished</w:t>
+      </w:r>
+    </w:p>
+    <w:p>
+      <w:pPr>
+        <w:rPr>
+          <w:rFonts w:ascii="Times New Roman" w:hAnsi="Times New Roman" w:cs="Times New Roman"/>
+          <w:sz w:val="24"/>
+          <w:szCs w:val="24"/>
+        </w:rPr>
+      </w:pPr>
+    </w:p>
+    <w:p>
+      <w:pPr>
+        <w:rPr>
+          <w:rFonts w:ascii="Times New Roman" w:hAnsi="Times New Roman" w:cs="Times New Roman"/>
+          <w:b/>
+          <w:bCs/>
+          <w:sz w:val="32"/>
+          <w:szCs w:val="32"/>
+        </w:rPr>
+      </w:pPr>
+      <w:r>
+        <w:rPr>
+          <w:rFonts w:ascii="Times New Roman" w:hAnsi="Times New Roman" w:cs="Times New Roman"/>
+          <w:b/>
+          <w:bCs/>
+          <w:sz w:val="32"/>
+          <w:szCs w:val="32"/>
+        </w:rPr>
+        <w:t>Control Procedures</w:t>
+      </w:r>
+    </w:p>
+    <w:p>
+      <w:pPr>
+        <w:rPr>
+          <w:rFonts w:ascii="Times New Roman" w:hAnsi="Times New Roman" w:cs="Times New Roman"/>
+          <w:b/>
+          <w:bCs/>
+          <w:sz w:val="24"/>
+          <w:szCs w:val="24"/>
+        </w:rPr>
+      </w:pPr>
+      <w:r>
+        <w:rPr>
+          <w:rFonts w:ascii="Times New Roman" w:hAnsi="Times New Roman" w:cs="Times New Roman"/>
+          <w:b/>
+          <w:bCs/>
+          <w:sz w:val="24"/>
+          <w:szCs w:val="24"/>
+        </w:rPr>
+        <w:t>Problem Reporting</w:t>
+      </w:r>
+    </w:p>
+    <w:p>
+      <w:pPr>
+        <w:rPr>
+          <w:rFonts w:ascii="Times New Roman" w:hAnsi="Times New Roman" w:cs="Times New Roman"/>
+          <w:sz w:val="24"/>
+          <w:szCs w:val="24"/>
+        </w:rPr>
+      </w:pPr>
+      <w:r>
+        <w:rPr>
+          <w:rFonts w:ascii="Times New Roman" w:hAnsi="Times New Roman" w:cs="Times New Roman"/>
+          <w:sz w:val="24"/>
+          <w:szCs w:val="24"/>
+        </w:rPr>
+        <w:t xml:space="preserve">This will be to report all the problems the tester/developer will encounter while performing tests on the </w:t>
+      </w:r>
+      <w:proofErr w:type="gramStart"/>
+      <w:r>
+        <w:rPr>
+          <w:rFonts w:ascii="Times New Roman" w:hAnsi="Times New Roman" w:cs="Times New Roman"/>
+          <w:sz w:val="24"/>
+          <w:szCs w:val="24"/>
+        </w:rPr>
+        <w:t>game .It</w:t>
+      </w:r>
+      <w:proofErr w:type="gramEnd"/>
+      <w:r>
+        <w:rPr>
+          <w:rFonts w:ascii="Times New Roman" w:hAnsi="Times New Roman" w:cs="Times New Roman"/>
+          <w:sz w:val="24"/>
+          <w:szCs w:val="24"/>
+        </w:rPr>
+        <w:t xml:space="preserve"> will identify all the bugs and errors that was in the system that eventually had to be fixed.</w:t>
+      </w:r>
+    </w:p>
+    <w:p>
+      <w:pPr>
+        <w:rPr>
+          <w:rFonts w:ascii="Times New Roman" w:hAnsi="Times New Roman" w:cs="Times New Roman"/>
+          <w:b/>
+          <w:bCs/>
+          <w:sz w:val="24"/>
+          <w:szCs w:val="24"/>
+        </w:rPr>
+      </w:pPr>
+      <w:r>
+        <w:rPr>
+          <w:rFonts w:ascii="Times New Roman" w:hAnsi="Times New Roman" w:cs="Times New Roman"/>
+          <w:b/>
+          <w:bCs/>
+          <w:sz w:val="24"/>
+          <w:szCs w:val="24"/>
+        </w:rPr>
+        <w:t>Change Requests</w:t>
+      </w:r>
+    </w:p>
+    <w:p>
+      <w:pPr>
+        <w:rPr>
+          <w:rFonts w:ascii="Times New Roman" w:hAnsi="Times New Roman" w:cs="Times New Roman"/>
+          <w:sz w:val="24"/>
+          <w:szCs w:val="24"/>
+        </w:rPr>
+      </w:pPr>
+      <w:r>
+        <w:rPr>
+          <w:rFonts w:ascii="Times New Roman" w:hAnsi="Times New Roman" w:cs="Times New Roman"/>
+          <w:sz w:val="24"/>
+          <w:szCs w:val="24"/>
+        </w:rPr>
+        <w:t xml:space="preserve">In order to request changes in terms of changing tests or changing something in the system, these requests will have to go through the head developer or the head tester </w:t>
+      </w:r>
+      <w:proofErr w:type="gramStart"/>
+      <w:r>
+        <w:rPr>
+          <w:rFonts w:ascii="Times New Roman" w:hAnsi="Times New Roman" w:cs="Times New Roman"/>
+          <w:sz w:val="24"/>
+          <w:szCs w:val="24"/>
+        </w:rPr>
+        <w:t>in order for</w:t>
+      </w:r>
+      <w:proofErr w:type="gramEnd"/>
+      <w:r>
+        <w:rPr>
+          <w:rFonts w:ascii="Times New Roman" w:hAnsi="Times New Roman" w:cs="Times New Roman"/>
+          <w:sz w:val="24"/>
+          <w:szCs w:val="24"/>
+        </w:rPr>
+        <w:t xml:space="preserve"> it to be granted their wish.</w:t>
+      </w:r>
+    </w:p>
+    <w:p>
+      <w:pPr>
+        <w:rPr>
+          <w:rFonts w:ascii="Times New Roman" w:hAnsi="Times New Roman" w:cs="Times New Roman"/>
+          <w:b/>
+          <w:bCs/>
+          <w:sz w:val="32"/>
+          <w:szCs w:val="32"/>
+        </w:rPr>
+      </w:pPr>
+      <w:bookmarkStart w:id="5" w:name="_Hlk40390748"/>
+      <w:r>
+        <w:rPr>
+          <w:rFonts w:ascii="Times New Roman" w:hAnsi="Times New Roman" w:cs="Times New Roman"/>
+          <w:b/>
+          <w:bCs/>
+          <w:sz w:val="32"/>
+          <w:szCs w:val="32"/>
+        </w:rPr>
+        <w:t>F</w:t>
+      </w:r>
+      <w:r>
+        <w:rPr>
+          <w:rFonts w:ascii="Times New Roman" w:hAnsi="Times New Roman" w:cs="Times New Roman"/>
+          <w:b/>
+          <w:bCs/>
+          <w:sz w:val="32"/>
+          <w:szCs w:val="32"/>
+        </w:rPr>
+        <w:t>eatures</w:t>
+      </w:r>
+      <w:r>
+        <w:rPr>
+          <w:rFonts w:ascii="Times New Roman" w:hAnsi="Times New Roman" w:cs="Times New Roman"/>
+          <w:b/>
+          <w:bCs/>
+          <w:sz w:val="32"/>
+          <w:szCs w:val="32"/>
+        </w:rPr>
+        <w:t xml:space="preserve"> </w:t>
+      </w:r>
+      <w:proofErr w:type="gramStart"/>
+      <w:r>
+        <w:rPr>
+          <w:rFonts w:ascii="Times New Roman" w:hAnsi="Times New Roman" w:cs="Times New Roman"/>
+          <w:b/>
+          <w:bCs/>
+          <w:sz w:val="32"/>
+          <w:szCs w:val="32"/>
+        </w:rPr>
+        <w:t>T</w:t>
+      </w:r>
+      <w:r>
+        <w:rPr>
+          <w:rFonts w:ascii="Times New Roman" w:hAnsi="Times New Roman" w:cs="Times New Roman"/>
+          <w:b/>
+          <w:bCs/>
+          <w:sz w:val="32"/>
+          <w:szCs w:val="32"/>
+        </w:rPr>
+        <w:t>o</w:t>
+      </w:r>
+      <w:proofErr w:type="gramEnd"/>
+      <w:r>
+        <w:rPr>
+          <w:rFonts w:ascii="Times New Roman" w:hAnsi="Times New Roman" w:cs="Times New Roman"/>
+          <w:b/>
+          <w:bCs/>
+          <w:sz w:val="32"/>
+          <w:szCs w:val="32"/>
+        </w:rPr>
+        <w:t xml:space="preserve"> B</w:t>
+      </w:r>
+      <w:r>
+        <w:rPr>
+          <w:rFonts w:ascii="Times New Roman" w:hAnsi="Times New Roman" w:cs="Times New Roman"/>
+          <w:b/>
+          <w:bCs/>
+          <w:sz w:val="32"/>
+          <w:szCs w:val="32"/>
+        </w:rPr>
+        <w:t>e</w:t>
+      </w:r>
+      <w:r>
+        <w:rPr>
+          <w:rFonts w:ascii="Times New Roman" w:hAnsi="Times New Roman" w:cs="Times New Roman"/>
+          <w:b/>
+          <w:bCs/>
+          <w:sz w:val="32"/>
+          <w:szCs w:val="32"/>
+        </w:rPr>
+        <w:t xml:space="preserve"> T</w:t>
+      </w:r>
+      <w:r>
+        <w:rPr>
+          <w:rFonts w:ascii="Times New Roman" w:hAnsi="Times New Roman" w:cs="Times New Roman"/>
+          <w:b/>
+          <w:bCs/>
+          <w:sz w:val="32"/>
+          <w:szCs w:val="32"/>
+        </w:rPr>
+        <w:t>ested</w:t>
+      </w:r>
+    </w:p>
+    <w:bookmarkEnd w:id="5"/>
+    <w:p>
+      <w:pPr>
+        <w:pStyle w:val="ListParagraph"/>
+        <w:numPr>
+          <w:ilvl w:val="0"/>
+          <w:numId w:val="9"/>
+        </w:numPr>
+        <w:rPr>
+          <w:rFonts w:ascii="Times New Roman" w:hAnsi="Times New Roman" w:cs="Times New Roman"/>
+          <w:sz w:val="24"/>
+          <w:szCs w:val="24"/>
+        </w:rPr>
+      </w:pPr>
+      <w:r>
+        <w:rPr>
+          <w:rFonts w:ascii="Times New Roman" w:hAnsi="Times New Roman" w:cs="Times New Roman"/>
+          <w:sz w:val="24"/>
+          <w:szCs w:val="24"/>
+        </w:rPr>
+        <w:t>Functionality</w:t>
+      </w:r>
+    </w:p>
+    <w:p>
+      <w:pPr>
+        <w:pStyle w:val="ListParagraph"/>
+        <w:numPr>
+          <w:ilvl w:val="0"/>
+          <w:numId w:val="9"/>
+        </w:numPr>
+        <w:rPr>
+          <w:rFonts w:ascii="Times New Roman" w:hAnsi="Times New Roman" w:cs="Times New Roman"/>
+          <w:sz w:val="24"/>
+          <w:szCs w:val="24"/>
+        </w:rPr>
+      </w:pPr>
+      <w:r>
+        <w:rPr>
+          <w:rFonts w:ascii="Times New Roman" w:hAnsi="Times New Roman" w:cs="Times New Roman"/>
+          <w:sz w:val="24"/>
+          <w:szCs w:val="24"/>
+        </w:rPr>
+        <w:t>Gameplay</w:t>
+      </w:r>
+    </w:p>
+    <w:p>
+      <w:pPr>
+        <w:pStyle w:val="ListParagraph"/>
+        <w:numPr>
+          <w:ilvl w:val="0"/>
+          <w:numId w:val="9"/>
+        </w:numPr>
+        <w:rPr>
+          <w:rFonts w:ascii="Times New Roman" w:hAnsi="Times New Roman" w:cs="Times New Roman"/>
+          <w:sz w:val="24"/>
+          <w:szCs w:val="24"/>
+        </w:rPr>
+      </w:pPr>
+      <w:r>
+        <w:rPr>
+          <w:rFonts w:ascii="Times New Roman" w:hAnsi="Times New Roman" w:cs="Times New Roman"/>
+          <w:sz w:val="24"/>
+          <w:szCs w:val="24"/>
+        </w:rPr>
+        <w:t>Load Game</w:t>
+      </w:r>
+    </w:p>
+    <w:p>
+      <w:pPr>
+        <w:pStyle w:val="ListParagraph"/>
+        <w:numPr>
+          <w:ilvl w:val="0"/>
+          <w:numId w:val="9"/>
+        </w:numPr>
+        <w:rPr>
+          <w:rFonts w:ascii="Times New Roman" w:hAnsi="Times New Roman" w:cs="Times New Roman"/>
+          <w:sz w:val="24"/>
+          <w:szCs w:val="24"/>
+        </w:rPr>
+      </w:pPr>
+      <w:r>
+        <w:rPr>
+          <w:rFonts w:ascii="Times New Roman" w:hAnsi="Times New Roman" w:cs="Times New Roman"/>
+          <w:sz w:val="24"/>
+          <w:szCs w:val="24"/>
+        </w:rPr>
+        <w:t>Delete Game</w:t>
+      </w:r>
+    </w:p>
+    <w:p>
+      <w:pPr>
+        <w:pStyle w:val="ListParagraph"/>
+        <w:numPr>
+          <w:ilvl w:val="0"/>
+          <w:numId w:val="9"/>
+        </w:numPr>
+        <w:rPr>
+          <w:rFonts w:ascii="Times New Roman" w:hAnsi="Times New Roman" w:cs="Times New Roman"/>
+          <w:sz w:val="24"/>
+          <w:szCs w:val="24"/>
+        </w:rPr>
+      </w:pPr>
+      <w:r>
+        <w:rPr>
+          <w:rFonts w:ascii="Times New Roman" w:hAnsi="Times New Roman" w:cs="Times New Roman"/>
+          <w:sz w:val="24"/>
+          <w:szCs w:val="24"/>
+        </w:rPr>
+        <w:t>Exit Game</w:t>
+      </w:r>
+    </w:p>
+    <w:p>
+      <w:pPr>
+        <w:rPr>
+          <w:rFonts w:ascii="Times New Roman" w:hAnsi="Times New Roman" w:cs="Times New Roman"/>
+          <w:b/>
+          <w:bCs/>
+          <w:sz w:val="32"/>
+          <w:szCs w:val="32"/>
+        </w:rPr>
+      </w:pPr>
+      <w:r>
+        <w:rPr>
+          <w:rFonts w:ascii="Times New Roman" w:hAnsi="Times New Roman" w:cs="Times New Roman"/>
+          <w:b/>
+          <w:bCs/>
+          <w:sz w:val="32"/>
+          <w:szCs w:val="32"/>
+        </w:rPr>
+        <w:t>F</w:t>
+      </w:r>
+      <w:r>
+        <w:rPr>
+          <w:rFonts w:ascii="Times New Roman" w:hAnsi="Times New Roman" w:cs="Times New Roman"/>
+          <w:b/>
+          <w:bCs/>
+          <w:sz w:val="32"/>
+          <w:szCs w:val="32"/>
+        </w:rPr>
+        <w:t>eatures</w:t>
+      </w:r>
+      <w:r>
+        <w:rPr>
+          <w:rFonts w:ascii="Times New Roman" w:hAnsi="Times New Roman" w:cs="Times New Roman"/>
+          <w:b/>
+          <w:bCs/>
+          <w:sz w:val="32"/>
+          <w:szCs w:val="32"/>
+        </w:rPr>
+        <w:t xml:space="preserve"> Not</w:t>
+      </w:r>
+      <w:r>
+        <w:rPr>
+          <w:rFonts w:ascii="Times New Roman" w:hAnsi="Times New Roman" w:cs="Times New Roman"/>
+          <w:b/>
+          <w:bCs/>
+          <w:sz w:val="32"/>
+          <w:szCs w:val="32"/>
+        </w:rPr>
+        <w:t xml:space="preserve"> </w:t>
+      </w:r>
+      <w:proofErr w:type="gramStart"/>
+      <w:r>
+        <w:rPr>
+          <w:rFonts w:ascii="Times New Roman" w:hAnsi="Times New Roman" w:cs="Times New Roman"/>
+          <w:b/>
+          <w:bCs/>
+          <w:sz w:val="32"/>
+          <w:szCs w:val="32"/>
+        </w:rPr>
+        <w:t>T</w:t>
+      </w:r>
+      <w:r>
+        <w:rPr>
+          <w:rFonts w:ascii="Times New Roman" w:hAnsi="Times New Roman" w:cs="Times New Roman"/>
+          <w:b/>
+          <w:bCs/>
+          <w:sz w:val="32"/>
+          <w:szCs w:val="32"/>
+        </w:rPr>
+        <w:t>o</w:t>
+      </w:r>
+      <w:proofErr w:type="gramEnd"/>
+      <w:r>
+        <w:rPr>
+          <w:rFonts w:ascii="Times New Roman" w:hAnsi="Times New Roman" w:cs="Times New Roman"/>
+          <w:b/>
+          <w:bCs/>
+          <w:sz w:val="32"/>
+          <w:szCs w:val="32"/>
+        </w:rPr>
+        <w:t xml:space="preserve"> B</w:t>
+      </w:r>
+      <w:r>
+        <w:rPr>
+          <w:rFonts w:ascii="Times New Roman" w:hAnsi="Times New Roman" w:cs="Times New Roman"/>
+          <w:b/>
+          <w:bCs/>
+          <w:sz w:val="32"/>
+          <w:szCs w:val="32"/>
+        </w:rPr>
+        <w:t>e</w:t>
+      </w:r>
+      <w:r>
+        <w:rPr>
+          <w:rFonts w:ascii="Times New Roman" w:hAnsi="Times New Roman" w:cs="Times New Roman"/>
+          <w:b/>
+          <w:bCs/>
+          <w:sz w:val="32"/>
+          <w:szCs w:val="32"/>
+        </w:rPr>
+        <w:t xml:space="preserve"> T</w:t>
+      </w:r>
+      <w:r>
+        <w:rPr>
+          <w:rFonts w:ascii="Times New Roman" w:hAnsi="Times New Roman" w:cs="Times New Roman"/>
+          <w:b/>
+          <w:bCs/>
+          <w:sz w:val="32"/>
+          <w:szCs w:val="32"/>
+        </w:rPr>
+        <w:t>ested</w:t>
+      </w:r>
+    </w:p>
+    <w:p>
+      <w:pPr>
+        <w:pStyle w:val="ListParagraph"/>
+        <w:numPr>
+          <w:ilvl w:val="0"/>
+          <w:numId w:val="10"/>
+        </w:numPr>
+        <w:rPr>
+          <w:rFonts w:ascii="Times New Roman" w:hAnsi="Times New Roman" w:cs="Times New Roman"/>
+          <w:b/>
+          <w:bCs/>
+          <w:sz w:val="32"/>
+          <w:szCs w:val="32"/>
+        </w:rPr>
+      </w:pPr>
+      <w:r>
+        <w:rPr>
+          <w:rFonts w:ascii="Times New Roman" w:hAnsi="Times New Roman" w:cs="Times New Roman"/>
+          <w:sz w:val="24"/>
+          <w:szCs w:val="24"/>
+        </w:rPr>
+        <w:t>Instructions Page</w:t>
+      </w:r>
+    </w:p>
+    <w:p/>
+    <w:p>
+      <w:pPr>
+        <w:rPr>
+          <w:rFonts w:ascii="Times New Roman" w:hAnsi="Times New Roman" w:cs="Times New Roman"/>
+          <w:b/>
+          <w:bCs/>
+          <w:sz w:val="32"/>
+          <w:szCs w:val="32"/>
+        </w:rPr>
+      </w:pPr>
+      <w:r>
+        <w:rPr>
+          <w:rFonts w:ascii="Times New Roman" w:hAnsi="Times New Roman" w:cs="Times New Roman"/>
+          <w:b/>
+          <w:bCs/>
+          <w:sz w:val="32"/>
+          <w:szCs w:val="32"/>
+        </w:rPr>
+        <w:t>Resources/Roles &amp; Responsibilities</w:t>
+      </w:r>
+    </w:p>
+    <w:p>
+      <w:pPr>
+        <w:pStyle w:val="ListParagraph"/>
+        <w:numPr>
+          <w:ilvl w:val="0"/>
+          <w:numId w:val="10"/>
+        </w:numPr>
+        <w:rPr>
+          <w:rFonts w:ascii="Times New Roman" w:hAnsi="Times New Roman" w:cs="Times New Roman"/>
+          <w:b/>
+          <w:bCs/>
+          <w:sz w:val="32"/>
+          <w:szCs w:val="32"/>
+        </w:rPr>
+      </w:pPr>
+      <w:r>
+        <w:rPr>
+          <w:rFonts w:ascii="Times New Roman" w:hAnsi="Times New Roman" w:cs="Times New Roman"/>
+          <w:sz w:val="24"/>
+          <w:szCs w:val="24"/>
+        </w:rPr>
+        <w:lastRenderedPageBreak/>
+        <w:t>Head Developer: John Smith</w:t>
+      </w:r>
+    </w:p>
+    <w:p>
+      <w:pPr>
+        <w:pStyle w:val="ListParagraph"/>
+        <w:numPr>
+          <w:ilvl w:val="0"/>
+          <w:numId w:val="10"/>
+        </w:numPr>
+        <w:rPr>
+          <w:rFonts w:ascii="Times New Roman" w:hAnsi="Times New Roman" w:cs="Times New Roman"/>
+          <w:b/>
+          <w:bCs/>
+          <w:sz w:val="32"/>
+          <w:szCs w:val="32"/>
+        </w:rPr>
+      </w:pPr>
+      <w:r>
+        <w:rPr>
+          <w:rFonts w:ascii="Times New Roman" w:hAnsi="Times New Roman" w:cs="Times New Roman"/>
+          <w:sz w:val="24"/>
+          <w:szCs w:val="24"/>
+        </w:rPr>
+        <w:t>Head Tester: Jason Green</w:t>
+      </w:r>
+    </w:p>
+    <w:p>
+      <w:pPr>
+        <w:pStyle w:val="ListParagraph"/>
+        <w:numPr>
+          <w:ilvl w:val="0"/>
+          <w:numId w:val="10"/>
+        </w:numPr>
+        <w:rPr>
+          <w:rFonts w:ascii="Times New Roman" w:hAnsi="Times New Roman" w:cs="Times New Roman"/>
+          <w:b/>
+          <w:bCs/>
+          <w:sz w:val="32"/>
+          <w:szCs w:val="32"/>
+        </w:rPr>
+      </w:pPr>
+      <w:r>
+        <w:rPr>
+          <w:rFonts w:ascii="Times New Roman" w:hAnsi="Times New Roman" w:cs="Times New Roman"/>
+          <w:sz w:val="24"/>
+          <w:szCs w:val="24"/>
+        </w:rPr>
+        <w:t xml:space="preserve">Developers: Mary Walsh, Peter </w:t>
+      </w:r>
+      <w:proofErr w:type="spellStart"/>
+      <w:r>
+        <w:rPr>
+          <w:rFonts w:ascii="Times New Roman" w:hAnsi="Times New Roman" w:cs="Times New Roman"/>
+          <w:sz w:val="24"/>
+          <w:szCs w:val="24"/>
+        </w:rPr>
+        <w:t>Folan</w:t>
+      </w:r>
+      <w:proofErr w:type="spellEnd"/>
+      <w:r>
+        <w:rPr>
+          <w:rFonts w:ascii="Times New Roman" w:hAnsi="Times New Roman" w:cs="Times New Roman"/>
+          <w:sz w:val="24"/>
+          <w:szCs w:val="24"/>
+        </w:rPr>
+        <w:t>, Patrick Joyce</w:t>
+      </w:r>
+    </w:p>
+    <w:p>
+      <w:pPr>
+        <w:pStyle w:val="ListParagraph"/>
+        <w:numPr>
+          <w:ilvl w:val="0"/>
+          <w:numId w:val="10"/>
+        </w:numPr>
+        <w:rPr>
+          <w:rFonts w:ascii="Times New Roman" w:hAnsi="Times New Roman" w:cs="Times New Roman"/>
+          <w:b/>
+          <w:bCs/>
+          <w:sz w:val="32"/>
+          <w:szCs w:val="32"/>
+        </w:rPr>
+      </w:pPr>
+      <w:r>
+        <w:rPr>
+          <w:rFonts w:ascii="Times New Roman" w:hAnsi="Times New Roman" w:cs="Times New Roman"/>
+          <w:sz w:val="24"/>
+          <w:szCs w:val="24"/>
+        </w:rPr>
+        <w:t xml:space="preserve">Testers: Edward Conroy, Raymond Dooley, Niall Rooney, </w:t>
+      </w:r>
+      <w:proofErr w:type="spellStart"/>
+      <w:r>
+        <w:rPr>
+          <w:rFonts w:ascii="Times New Roman" w:hAnsi="Times New Roman" w:cs="Times New Roman"/>
+          <w:sz w:val="24"/>
+          <w:szCs w:val="24"/>
+        </w:rPr>
+        <w:t>Peadar</w:t>
+      </w:r>
+      <w:proofErr w:type="spellEnd"/>
+      <w:r>
+        <w:rPr>
+          <w:rFonts w:ascii="Times New Roman" w:hAnsi="Times New Roman" w:cs="Times New Roman"/>
+          <w:sz w:val="24"/>
+          <w:szCs w:val="24"/>
+        </w:rPr>
+        <w:t xml:space="preserve"> Monaghan</w:t>
+      </w:r>
+    </w:p>
+    <w:p>
+      <w:pPr>
+        <w:ind w:left="360"/>
+        <w:rPr>
+          <w:rFonts w:ascii="Times New Roman" w:hAnsi="Times New Roman" w:cs="Times New Roman"/>
+          <w:b/>
+          <w:bCs/>
+          <w:sz w:val="32"/>
+          <w:szCs w:val="32"/>
+        </w:rPr>
+      </w:pPr>
+    </w:p>
+    <w:p>
+      <w:pPr>
+        <w:ind w:left="360"/>
+        <w:rPr>
+          <w:rFonts w:ascii="Times New Roman" w:hAnsi="Times New Roman" w:cs="Times New Roman"/>
+          <w:b/>
+          <w:bCs/>
+          <w:sz w:val="24"/>
+          <w:szCs w:val="24"/>
+        </w:rPr>
+      </w:pPr>
+      <w:r>
+        <w:rPr>
+          <w:rFonts w:ascii="Times New Roman" w:hAnsi="Times New Roman" w:cs="Times New Roman"/>
+          <w:b/>
+          <w:bCs/>
+          <w:sz w:val="24"/>
+          <w:szCs w:val="24"/>
+        </w:rPr>
+        <w:t>Schedules</w:t>
+      </w:r>
+    </w:p>
+    <w:p>
+      <w:pPr>
+        <w:ind w:left="360"/>
+        <w:rPr>
+          <w:rFonts w:ascii="Times New Roman" w:hAnsi="Times New Roman" w:cs="Times New Roman"/>
+          <w:sz w:val="24"/>
+          <w:szCs w:val="24"/>
+        </w:rPr>
+      </w:pPr>
+      <w:r>
+        <w:rPr>
+          <w:rFonts w:ascii="Times New Roman" w:hAnsi="Times New Roman" w:cs="Times New Roman"/>
+          <w:b/>
+          <w:bCs/>
+          <w:sz w:val="24"/>
+          <w:szCs w:val="24"/>
+        </w:rPr>
+        <w:t>Test Plan:</w:t>
+      </w:r>
+      <w:r>
+        <w:rPr>
+          <w:rFonts w:ascii="Times New Roman" w:hAnsi="Times New Roman" w:cs="Times New Roman"/>
+          <w:sz w:val="24"/>
+          <w:szCs w:val="24"/>
+        </w:rPr>
+        <w:t>1</w:t>
+      </w:r>
+      <w:r>
+        <w:rPr>
+          <w:rFonts w:ascii="Times New Roman" w:hAnsi="Times New Roman" w:cs="Times New Roman"/>
+          <w:sz w:val="24"/>
+          <w:szCs w:val="24"/>
+          <w:vertAlign w:val="superscript"/>
+        </w:rPr>
+        <w:t>st</w:t>
+      </w:r>
+      <w:r>
+        <w:rPr>
+          <w:rFonts w:ascii="Times New Roman" w:hAnsi="Times New Roman" w:cs="Times New Roman"/>
+          <w:sz w:val="24"/>
+          <w:szCs w:val="24"/>
+        </w:rPr>
+        <w:t xml:space="preserve"> February – 29</w:t>
+      </w:r>
+      <w:r>
+        <w:rPr>
+          <w:rFonts w:ascii="Times New Roman" w:hAnsi="Times New Roman" w:cs="Times New Roman"/>
+          <w:sz w:val="24"/>
+          <w:szCs w:val="24"/>
+          <w:vertAlign w:val="superscript"/>
+        </w:rPr>
+        <w:t>th</w:t>
+      </w:r>
+      <w:r>
+        <w:rPr>
+          <w:rFonts w:ascii="Times New Roman" w:hAnsi="Times New Roman" w:cs="Times New Roman"/>
+          <w:sz w:val="24"/>
+          <w:szCs w:val="24"/>
+        </w:rPr>
+        <w:t xml:space="preserve"> February 2020</w:t>
+      </w:r>
+    </w:p>
+    <w:p>
+      <w:pPr>
+        <w:ind w:left="360"/>
+        <w:rPr>
+          <w:rFonts w:ascii="Times New Roman" w:hAnsi="Times New Roman" w:cs="Times New Roman"/>
+          <w:sz w:val="24"/>
+          <w:szCs w:val="24"/>
+        </w:rPr>
+      </w:pPr>
+      <w:r>
+        <w:rPr>
+          <w:rFonts w:ascii="Times New Roman" w:hAnsi="Times New Roman" w:cs="Times New Roman"/>
+          <w:b/>
+          <w:bCs/>
+          <w:sz w:val="24"/>
+          <w:szCs w:val="24"/>
+        </w:rPr>
+        <w:t>Test Cases:</w:t>
+      </w:r>
+      <w:r>
+        <w:rPr>
+          <w:rFonts w:ascii="Times New Roman" w:hAnsi="Times New Roman" w:cs="Times New Roman"/>
+          <w:sz w:val="24"/>
+          <w:szCs w:val="24"/>
+        </w:rPr>
+        <w:t>1</w:t>
+      </w:r>
+      <w:r>
+        <w:rPr>
+          <w:rFonts w:ascii="Times New Roman" w:hAnsi="Times New Roman" w:cs="Times New Roman"/>
+          <w:sz w:val="24"/>
+          <w:szCs w:val="24"/>
+          <w:vertAlign w:val="superscript"/>
+        </w:rPr>
+        <w:t>st</w:t>
+      </w:r>
+      <w:r>
+        <w:rPr>
+          <w:rFonts w:ascii="Times New Roman" w:hAnsi="Times New Roman" w:cs="Times New Roman"/>
+          <w:sz w:val="24"/>
+          <w:szCs w:val="24"/>
+        </w:rPr>
+        <w:t xml:space="preserve"> March – 1</w:t>
+      </w:r>
+      <w:r>
+        <w:rPr>
+          <w:rFonts w:ascii="Times New Roman" w:hAnsi="Times New Roman" w:cs="Times New Roman"/>
+          <w:sz w:val="24"/>
+          <w:szCs w:val="24"/>
+          <w:vertAlign w:val="superscript"/>
+        </w:rPr>
+        <w:t>st</w:t>
+      </w:r>
+      <w:r>
+        <w:rPr>
+          <w:rFonts w:ascii="Times New Roman" w:hAnsi="Times New Roman" w:cs="Times New Roman"/>
+          <w:sz w:val="24"/>
+          <w:szCs w:val="24"/>
+        </w:rPr>
+        <w:t xml:space="preserve"> June 2020</w:t>
+      </w:r>
+    </w:p>
+    <w:p>
+      <w:pPr>
+        <w:ind w:left="360"/>
+        <w:rPr>
+          <w:rFonts w:ascii="Times New Roman" w:hAnsi="Times New Roman" w:cs="Times New Roman"/>
+          <w:sz w:val="24"/>
+          <w:szCs w:val="24"/>
+        </w:rPr>
+      </w:pPr>
+      <w:r>
+        <w:rPr>
+          <w:rFonts w:ascii="Times New Roman" w:hAnsi="Times New Roman" w:cs="Times New Roman"/>
+          <w:b/>
+          <w:bCs/>
+          <w:sz w:val="24"/>
+          <w:szCs w:val="24"/>
+        </w:rPr>
+        <w:t>Test Incident Reports:</w:t>
+      </w:r>
+      <w:r>
+        <w:rPr>
+          <w:rFonts w:ascii="Times New Roman" w:hAnsi="Times New Roman" w:cs="Times New Roman"/>
+          <w:sz w:val="24"/>
+          <w:szCs w:val="24"/>
+        </w:rPr>
+        <w:t>2</w:t>
+      </w:r>
+      <w:r>
+        <w:rPr>
+          <w:rFonts w:ascii="Times New Roman" w:hAnsi="Times New Roman" w:cs="Times New Roman"/>
+          <w:sz w:val="24"/>
+          <w:szCs w:val="24"/>
+          <w:vertAlign w:val="superscript"/>
+        </w:rPr>
+        <w:t>nd</w:t>
+      </w:r>
+      <w:r>
+        <w:rPr>
+          <w:rFonts w:ascii="Times New Roman" w:hAnsi="Times New Roman" w:cs="Times New Roman"/>
+          <w:sz w:val="24"/>
+          <w:szCs w:val="24"/>
+        </w:rPr>
+        <w:t xml:space="preserve"> June – 2</w:t>
+      </w:r>
+      <w:r>
+        <w:rPr>
+          <w:rFonts w:ascii="Times New Roman" w:hAnsi="Times New Roman" w:cs="Times New Roman"/>
+          <w:sz w:val="24"/>
+          <w:szCs w:val="24"/>
+          <w:vertAlign w:val="superscript"/>
+        </w:rPr>
+        <w:t>nd</w:t>
+      </w:r>
+      <w:r>
+        <w:rPr>
+          <w:rFonts w:ascii="Times New Roman" w:hAnsi="Times New Roman" w:cs="Times New Roman"/>
+          <w:sz w:val="24"/>
+          <w:szCs w:val="24"/>
+        </w:rPr>
+        <w:t xml:space="preserve"> July 2020</w:t>
+      </w:r>
+    </w:p>
+    <w:p>
+      <w:pPr>
+        <w:ind w:left="360"/>
+        <w:rPr>
+          <w:rFonts w:ascii="Times New Roman" w:hAnsi="Times New Roman" w:cs="Times New Roman"/>
+          <w:sz w:val="24"/>
+          <w:szCs w:val="24"/>
+        </w:rPr>
+      </w:pPr>
+      <w:r>
+        <w:rPr>
+          <w:rFonts w:ascii="Times New Roman" w:hAnsi="Times New Roman" w:cs="Times New Roman"/>
+          <w:b/>
+          <w:bCs/>
+          <w:sz w:val="24"/>
+          <w:szCs w:val="24"/>
+        </w:rPr>
+        <w:t>Test Summary Reports:</w:t>
+      </w:r>
+      <w:r>
+        <w:rPr>
+          <w:rFonts w:ascii="Times New Roman" w:hAnsi="Times New Roman" w:cs="Times New Roman"/>
+          <w:sz w:val="24"/>
+          <w:szCs w:val="24"/>
+        </w:rPr>
+        <w:t>3</w:t>
+      </w:r>
+      <w:r>
+        <w:rPr>
+          <w:rFonts w:ascii="Times New Roman" w:hAnsi="Times New Roman" w:cs="Times New Roman"/>
+          <w:sz w:val="24"/>
+          <w:szCs w:val="24"/>
+          <w:vertAlign w:val="superscript"/>
+        </w:rPr>
+        <w:t>rd</w:t>
+      </w:r>
+      <w:r>
+        <w:rPr>
+          <w:rFonts w:ascii="Times New Roman" w:hAnsi="Times New Roman" w:cs="Times New Roman"/>
+          <w:sz w:val="24"/>
+          <w:szCs w:val="24"/>
+        </w:rPr>
+        <w:t xml:space="preserve"> July – 3</w:t>
+      </w:r>
+      <w:r>
+        <w:rPr>
+          <w:rFonts w:ascii="Times New Roman" w:hAnsi="Times New Roman" w:cs="Times New Roman"/>
+          <w:sz w:val="24"/>
+          <w:szCs w:val="24"/>
+          <w:vertAlign w:val="superscript"/>
+        </w:rPr>
+        <w:t>rd</w:t>
+      </w:r>
+      <w:r>
+        <w:rPr>
+          <w:rFonts w:ascii="Times New Roman" w:hAnsi="Times New Roman" w:cs="Times New Roman"/>
+          <w:sz w:val="24"/>
+          <w:szCs w:val="24"/>
+        </w:rPr>
+        <w:t xml:space="preserve"> August 2020</w:t>
+      </w:r>
+    </w:p>
+    <w:p>
+      <w:pPr>
+        <w:rPr>
+          <w:rFonts w:ascii="Times New Roman" w:hAnsi="Times New Roman" w:cs="Times New Roman"/>
+          <w:b/>
+          <w:bCs/>
           <w:sz w:val="24"/>
           <w:szCs w:val="24"/>
         </w:rPr>
@@ -3259,6 +4340,119 @@
 <file path=word/numbering.xml><?xml version="1.0" encoding="utf-8"?>
 <w:numbering xmlns:wpc="http://schemas.microsoft.com/office/word/2010/wordprocessingCanvas" xmlns:cx="http://schemas.microsoft.com/office/drawing/2014/chartex" xmlns:cx1="http://schemas.microsoft.com/office/drawing/2015/9/8/chartex" xmlns:cx2="http://schemas.microsoft.com/office/drawing/2015/10/21/chartex" xmlns:cx3="http://schemas.microsoft.com/office/drawing/2016/5/9/chartex" xmlns:cx4="http://schemas.microsoft.com/office/drawing/2016/5/10/chartex" xmlns:cx5="http://schemas.microsoft.com/office/drawing/2016/5/11/chartex" xmlns:cx6="http://schemas.microsoft.com/office/drawing/2016/5/12/chartex" xmlns:cx7="http://schemas.microsoft.com/office/drawing/2016/5/13/chartex" xmlns:cx8="http://schemas.microsoft.com/office/drawing/2016/5/14/chartex" xmlns:mc="http://schemas.openxmlformats.org/markup-compatibility/2006" xmlns:aink="http://schemas.microsoft.com/office/drawing/2016/ink" xmlns:am3d="http://schemas.microsoft.com/office/drawing/2017/model3d" xmlns:o="urn:schemas-microsoft-com:office:office" xmlns:r="http://schemas.openxmlformats.org/officeDocument/2006/relationships" xmlns:m="http://schemas.openxmlformats.org/officeDocument/2006/math" xmlns:v="urn:schemas-microsoft-com:vml" xmlns:wp14="http://schemas.microsoft.com/office/word/2010/wordprocessingDrawing" xmlns:wp="http://schemas.openxmlformats.org/drawingml/2006/wordprocessingDrawing" xmlns:w10="urn:schemas-microsoft-com:office:word" xmlns:w="http://schemas.openxmlformats.org/wordprocessingml/2006/main" xmlns:w14="http://schemas.microsoft.com/office/word/2010/wordml" xmlns:w15="http://schemas.microsoft.com/office/word/2012/wordml" xmlns:w16cex="http://schemas.microsoft.com/office/word/2018/wordml/cex" xmlns:w16cid="http://schemas.microsoft.com/office/word/2016/wordml/cid" xmlns:w16="http://schemas.microsoft.com/office/word/2018/wordml" xmlns:w16se="http://schemas.microsoft.com/office/word/2015/wordml/symex" xmlns:wpg="http://schemas.microsoft.com/office/word/2010/wordprocessingGroup" xmlns:wpi="http://schemas.microsoft.com/office/word/2010/wordprocessingInk" xmlns:wne="http://schemas.microsoft.com/office/word/2006/wordml" xmlns:wps="http://schemas.microsoft.com/office/word/2010/wordprocessingShape" mc:Ignorable="w14 w15 w16se w16cid w16 w16cex wp14">
   <w:abstractNum w:abstractNumId="0" w15:restartNumberingAfterBreak="0">
+    <w:nsid w:val="10E961A6"/>
+    <w:multiLevelType w:val="hybridMultilevel"/>
+    <w:tmpl w:val="16BEFBC0"/>
+    <w:lvl w:ilvl="0" w:tplc="18090001">
+      <w:start w:val="1"/>
+      <w:numFmt w:val="bullet"/>
+      <w:lvlText w:val=""/>
+      <w:lvlJc w:val="left"/>
+      <w:pPr>
+        <w:ind w:left="720" w:hanging="360"/>
+      </w:pPr>
+      <w:rPr>
+        <w:rFonts w:ascii="Symbol" w:hAnsi="Symbol" w:cs="Symbol" w:hint="default"/>
+      </w:rPr>
+    </w:lvl>
+    <w:lvl w:ilvl="1" w:tplc="18090003" w:tentative="1">
+      <w:start w:val="1"/>
+      <w:numFmt w:val="bullet"/>
+      <w:lvlText w:val="o"/>
+      <w:lvlJc w:val="left"/>
+      <w:pPr>
+        <w:ind w:left="1440" w:hanging="360"/>
+      </w:pPr>
+      <w:rPr>
+        <w:rFonts w:ascii="Courier New" w:hAnsi="Courier New" w:cs="Courier New" w:hint="default"/>
+      </w:rPr>
+    </w:lvl>
+    <w:lvl w:ilvl="2" w:tplc="18090005" w:tentative="1">
+      <w:start w:val="1"/>
+      <w:numFmt w:val="bullet"/>
+      <w:lvlText w:val=""/>
+      <w:lvlJc w:val="left"/>
+      <w:pPr>
+        <w:ind w:left="2160" w:hanging="360"/>
+      </w:pPr>
+      <w:rPr>
+        <w:rFonts w:ascii="Wingdings" w:hAnsi="Wingdings" w:cs="Wingdings" w:hint="default"/>
+      </w:rPr>
+    </w:lvl>
+    <w:lvl w:ilvl="3" w:tplc="18090001" w:tentative="1">
+      <w:start w:val="1"/>
+      <w:numFmt w:val="bullet"/>
+      <w:lvlText w:val=""/>
+      <w:lvlJc w:val="left"/>
+      <w:pPr>
+        <w:ind w:left="2880" w:hanging="360"/>
+      </w:pPr>
+      <w:rPr>
+        <w:rFonts w:ascii="Symbol" w:hAnsi="Symbol" w:cs="Symbol" w:hint="default"/>
+      </w:rPr>
+    </w:lvl>
+    <w:lvl w:ilvl="4" w:tplc="18090003" w:tentative="1">
+      <w:start w:val="1"/>
+      <w:numFmt w:val="bullet"/>
+      <w:lvlText w:val="o"/>
+      <w:lvlJc w:val="left"/>
+      <w:pPr>
+        <w:ind w:left="3600" w:hanging="360"/>
+      </w:pPr>
+      <w:rPr>
+        <w:rFonts w:ascii="Courier New" w:hAnsi="Courier New" w:cs="Courier New" w:hint="default"/>
+      </w:rPr>
+    </w:lvl>
+    <w:lvl w:ilvl="5" w:tplc="18090005" w:tentative="1">
+      <w:start w:val="1"/>
+      <w:numFmt w:val="bullet"/>
+      <w:lvlText w:val=""/>
+      <w:lvlJc w:val="left"/>
+      <w:pPr>
+        <w:ind w:left="4320" w:hanging="360"/>
+      </w:pPr>
+      <w:rPr>
+        <w:rFonts w:ascii="Wingdings" w:hAnsi="Wingdings" w:cs="Wingdings" w:hint="default"/>
+      </w:rPr>
+    </w:lvl>
+    <w:lvl w:ilvl="6" w:tplc="18090001" w:tentative="1">
+      <w:start w:val="1"/>
+      <w:numFmt w:val="bullet"/>
+      <w:lvlText w:val=""/>
+      <w:lvlJc w:val="left"/>
+      <w:pPr>
+        <w:ind w:left="5040" w:hanging="360"/>
+      </w:pPr>
+      <w:rPr>
+        <w:rFonts w:ascii="Symbol" w:hAnsi="Symbol" w:cs="Symbol" w:hint="default"/>
+      </w:rPr>
+    </w:lvl>
+    <w:lvl w:ilvl="7" w:tplc="18090003" w:tentative="1">
+      <w:start w:val="1"/>
+      <w:numFmt w:val="bullet"/>
+      <w:lvlText w:val="o"/>
+      <w:lvlJc w:val="left"/>
+      <w:pPr>
+        <w:ind w:left="5760" w:hanging="360"/>
+      </w:pPr>
+      <w:rPr>
+        <w:rFonts w:ascii="Courier New" w:hAnsi="Courier New" w:cs="Courier New" w:hint="default"/>
+      </w:rPr>
+    </w:lvl>
+    <w:lvl w:ilvl="8" w:tplc="18090005" w:tentative="1">
+      <w:start w:val="1"/>
+      <w:numFmt w:val="bullet"/>
+      <w:lvlText w:val=""/>
+      <w:lvlJc w:val="left"/>
+      <w:pPr>
+        <w:ind w:left="6480" w:hanging="360"/>
+      </w:pPr>
+      <w:rPr>
+        <w:rFonts w:ascii="Wingdings" w:hAnsi="Wingdings" w:cs="Wingdings" w:hint="default"/>
+      </w:rPr>
+    </w:lvl>
+  </w:abstractNum>
+  <w:abstractNum w:abstractNumId="1" w15:restartNumberingAfterBreak="0">
     <w:nsid w:val="132772D1"/>
     <w:multiLevelType w:val="hybridMultilevel"/>
     <w:tmpl w:val="0F1ACE98"/>
@@ -3371,7 +4565,7 @@
       </w:rPr>
     </w:lvl>
   </w:abstractNum>
-  <w:abstractNum w:abstractNumId="1" w15:restartNumberingAfterBreak="0">
+  <w:abstractNum w:abstractNumId="2" w15:restartNumberingAfterBreak="0">
     <w:nsid w:val="22A9581D"/>
     <w:multiLevelType w:val="hybridMultilevel"/>
     <w:tmpl w:val="2F54F5AA"/>
@@ -3484,7 +4678,7 @@
       </w:rPr>
     </w:lvl>
   </w:abstractNum>
-  <w:abstractNum w:abstractNumId="2" w15:restartNumberingAfterBreak="0">
+  <w:abstractNum w:abstractNumId="3" w15:restartNumberingAfterBreak="0">
     <w:nsid w:val="2ECC0AB9"/>
     <w:multiLevelType w:val="hybridMultilevel"/>
     <w:tmpl w:val="34C867A6"/>
@@ -3597,7 +4791,120 @@
       </w:rPr>
     </w:lvl>
   </w:abstractNum>
-  <w:abstractNum w:abstractNumId="3" w15:restartNumberingAfterBreak="0">
+  <w:abstractNum w:abstractNumId="4" w15:restartNumberingAfterBreak="0">
+    <w:nsid w:val="346B18DC"/>
+    <w:multiLevelType w:val="hybridMultilevel"/>
+    <w:tmpl w:val="B83E9FA0"/>
+    <w:lvl w:ilvl="0" w:tplc="18090001">
+      <w:start w:val="1"/>
+      <w:numFmt w:val="bullet"/>
+      <w:lvlText w:val=""/>
+      <w:lvlJc w:val="left"/>
+      <w:pPr>
+        <w:ind w:left="720" w:hanging="360"/>
+      </w:pPr>
+      <w:rPr>
+        <w:rFonts w:ascii="Symbol" w:hAnsi="Symbol" w:cs="Symbol" w:hint="default"/>
+      </w:rPr>
+    </w:lvl>
+    <w:lvl w:ilvl="1" w:tplc="18090003" w:tentative="1">
+      <w:start w:val="1"/>
+      <w:numFmt w:val="bullet"/>
+      <w:lvlText w:val="o"/>
+      <w:lvlJc w:val="left"/>
+      <w:pPr>
+        <w:ind w:left="1440" w:hanging="360"/>
+      </w:pPr>
+      <w:rPr>
+        <w:rFonts w:ascii="Courier New" w:hAnsi="Courier New" w:cs="Courier New" w:hint="default"/>
+      </w:rPr>
+    </w:lvl>
+    <w:lvl w:ilvl="2" w:tplc="18090005" w:tentative="1">
+      <w:start w:val="1"/>
+      <w:numFmt w:val="bullet"/>
+      <w:lvlText w:val=""/>
+      <w:lvlJc w:val="left"/>
+      <w:pPr>
+        <w:ind w:left="2160" w:hanging="360"/>
+      </w:pPr>
+      <w:rPr>
+        <w:rFonts w:ascii="Wingdings" w:hAnsi="Wingdings" w:cs="Wingdings" w:hint="default"/>
+      </w:rPr>
+    </w:lvl>
+    <w:lvl w:ilvl="3" w:tplc="18090001" w:tentative="1">
+      <w:start w:val="1"/>
+      <w:numFmt w:val="bullet"/>
+      <w:lvlText w:val=""/>
+      <w:lvlJc w:val="left"/>
+      <w:pPr>
+        <w:ind w:left="2880" w:hanging="360"/>
+      </w:pPr>
+      <w:rPr>
+        <w:rFonts w:ascii="Symbol" w:hAnsi="Symbol" w:cs="Symbol" w:hint="default"/>
+      </w:rPr>
+    </w:lvl>
+    <w:lvl w:ilvl="4" w:tplc="18090003" w:tentative="1">
+      <w:start w:val="1"/>
+      <w:numFmt w:val="bullet"/>
+      <w:lvlText w:val="o"/>
+      <w:lvlJc w:val="left"/>
+      <w:pPr>
+        <w:ind w:left="3600" w:hanging="360"/>
+      </w:pPr>
+      <w:rPr>
+        <w:rFonts w:ascii="Courier New" w:hAnsi="Courier New" w:cs="Courier New" w:hint="default"/>
+      </w:rPr>
+    </w:lvl>
+    <w:lvl w:ilvl="5" w:tplc="18090005" w:tentative="1">
+      <w:start w:val="1"/>
+      <w:numFmt w:val="bullet"/>
+      <w:lvlText w:val=""/>
+      <w:lvlJc w:val="left"/>
+      <w:pPr>
+        <w:ind w:left="4320" w:hanging="360"/>
+      </w:pPr>
+      <w:rPr>
+        <w:rFonts w:ascii="Wingdings" w:hAnsi="Wingdings" w:cs="Wingdings" w:hint="default"/>
+      </w:rPr>
+    </w:lvl>
+    <w:lvl w:ilvl="6" w:tplc="18090001" w:tentative="1">
+      <w:start w:val="1"/>
+      <w:numFmt w:val="bullet"/>
+      <w:lvlText w:val=""/>
+      <w:lvlJc w:val="left"/>
+      <w:pPr>
+        <w:ind w:left="5040" w:hanging="360"/>
+      </w:pPr>
+      <w:rPr>
+        <w:rFonts w:ascii="Symbol" w:hAnsi="Symbol" w:cs="Symbol" w:hint="default"/>
+      </w:rPr>
+    </w:lvl>
+    <w:lvl w:ilvl="7" w:tplc="18090003" w:tentative="1">
+      <w:start w:val="1"/>
+      <w:numFmt w:val="bullet"/>
+      <w:lvlText w:val="o"/>
+      <w:lvlJc w:val="left"/>
+      <w:pPr>
+        <w:ind w:left="5760" w:hanging="360"/>
+      </w:pPr>
+      <w:rPr>
+        <w:rFonts w:ascii="Courier New" w:hAnsi="Courier New" w:cs="Courier New" w:hint="default"/>
+      </w:rPr>
+    </w:lvl>
+    <w:lvl w:ilvl="8" w:tplc="18090005" w:tentative="1">
+      <w:start w:val="1"/>
+      <w:numFmt w:val="bullet"/>
+      <w:lvlText w:val=""/>
+      <w:lvlJc w:val="left"/>
+      <w:pPr>
+        <w:ind w:left="6480" w:hanging="360"/>
+      </w:pPr>
+      <w:rPr>
+        <w:rFonts w:ascii="Wingdings" w:hAnsi="Wingdings" w:cs="Wingdings" w:hint="default"/>
+      </w:rPr>
+    </w:lvl>
+  </w:abstractNum>
+  <w:abstractNum w:abstractNumId="5" w15:restartNumberingAfterBreak="0">
     <w:nsid w:val="45C024BF"/>
     <w:multiLevelType w:val="hybridMultilevel"/>
     <w:tmpl w:val="DFE02E2E"/>
@@ -3710,7 +5017,7 @@
       </w:rPr>
     </w:lvl>
   </w:abstractNum>
-  <w:abstractNum w:abstractNumId="4" w15:restartNumberingAfterBreak="0">
+  <w:abstractNum w:abstractNumId="6" w15:restartNumberingAfterBreak="0">
     <w:nsid w:val="4D6F6F20"/>
     <w:multiLevelType w:val="hybridMultilevel"/>
     <w:tmpl w:val="EA22C7CE"/>
@@ -3823,7 +5130,7 @@
       </w:rPr>
     </w:lvl>
   </w:abstractNum>
-  <w:abstractNum w:abstractNumId="5" w15:restartNumberingAfterBreak="0">
+  <w:abstractNum w:abstractNumId="7" w15:restartNumberingAfterBreak="0">
     <w:nsid w:val="4F1E03EB"/>
     <w:multiLevelType w:val="hybridMultilevel"/>
     <w:tmpl w:val="0F5A4FA6"/>
@@ -3936,7 +5243,7 @@
       </w:rPr>
     </w:lvl>
   </w:abstractNum>
-  <w:abstractNum w:abstractNumId="6" w15:restartNumberingAfterBreak="0">
+  <w:abstractNum w:abstractNumId="8" w15:restartNumberingAfterBreak="0">
     <w:nsid w:val="57714484"/>
     <w:multiLevelType w:val="hybridMultilevel"/>
     <w:tmpl w:val="9EF6D3A6"/>
@@ -4049,26 +5356,148 @@
       </w:rPr>
     </w:lvl>
   </w:abstractNum>
+  <w:abstractNum w:abstractNumId="9" w15:restartNumberingAfterBreak="0">
+    <w:nsid w:val="5C796163"/>
+    <w:multiLevelType w:val="hybridMultilevel"/>
+    <w:tmpl w:val="A7ECA790"/>
+    <w:lvl w:ilvl="0" w:tplc="18090001">
+      <w:start w:val="1"/>
+      <w:numFmt w:val="bullet"/>
+      <w:lvlText w:val=""/>
+      <w:lvlJc w:val="left"/>
+      <w:pPr>
+        <w:ind w:left="720" w:hanging="360"/>
+      </w:pPr>
+      <w:rPr>
+        <w:rFonts w:ascii="Symbol" w:hAnsi="Symbol" w:cs="Symbol" w:hint="default"/>
+      </w:rPr>
+    </w:lvl>
+    <w:lvl w:ilvl="1" w:tplc="18090003" w:tentative="1">
+      <w:start w:val="1"/>
+      <w:numFmt w:val="bullet"/>
+      <w:lvlText w:val="o"/>
+      <w:lvlJc w:val="left"/>
+      <w:pPr>
+        <w:ind w:left="1440" w:hanging="360"/>
+      </w:pPr>
+      <w:rPr>
+        <w:rFonts w:ascii="Courier New" w:hAnsi="Courier New" w:cs="Courier New" w:hint="default"/>
+      </w:rPr>
+    </w:lvl>
+    <w:lvl w:ilvl="2" w:tplc="18090005" w:tentative="1">
+      <w:start w:val="1"/>
+      <w:numFmt w:val="bullet"/>
+      <w:lvlText w:val=""/>
+      <w:lvlJc w:val="left"/>
+      <w:pPr>
+        <w:ind w:left="2160" w:hanging="360"/>
+      </w:pPr>
+      <w:rPr>
+        <w:rFonts w:ascii="Wingdings" w:hAnsi="Wingdings" w:cs="Wingdings" w:hint="default"/>
+      </w:rPr>
+    </w:lvl>
+    <w:lvl w:ilvl="3" w:tplc="18090001" w:tentative="1">
+      <w:start w:val="1"/>
+      <w:numFmt w:val="bullet"/>
+      <w:lvlText w:val=""/>
+      <w:lvlJc w:val="left"/>
+      <w:pPr>
+        <w:ind w:left="2880" w:hanging="360"/>
+      </w:pPr>
+      <w:rPr>
+        <w:rFonts w:ascii="Symbol" w:hAnsi="Symbol" w:cs="Symbol" w:hint="default"/>
+      </w:rPr>
+    </w:lvl>
+    <w:lvl w:ilvl="4" w:tplc="18090003" w:tentative="1">
+      <w:start w:val="1"/>
+      <w:numFmt w:val="bullet"/>
+      <w:lvlText w:val="o"/>
+      <w:lvlJc w:val="left"/>
+      <w:pPr>
+        <w:ind w:left="3600" w:hanging="360"/>
+      </w:pPr>
+      <w:rPr>
+        <w:rFonts w:ascii="Courier New" w:hAnsi="Courier New" w:cs="Courier New" w:hint="default"/>
+      </w:rPr>
+    </w:lvl>
+    <w:lvl w:ilvl="5" w:tplc="18090005" w:tentative="1">
+      <w:start w:val="1"/>
+      <w:numFmt w:val="bullet"/>
+      <w:lvlText w:val=""/>
+      <w:lvlJc w:val="left"/>
+      <w:pPr>
+        <w:ind w:left="4320" w:hanging="360"/>
+      </w:pPr>
+      <w:rPr>
+        <w:rFonts w:ascii="Wingdings" w:hAnsi="Wingdings" w:cs="Wingdings" w:hint="default"/>
+      </w:rPr>
+    </w:lvl>
+    <w:lvl w:ilvl="6" w:tplc="18090001" w:tentative="1">
+      <w:start w:val="1"/>
+      <w:numFmt w:val="bullet"/>
+      <w:lvlText w:val=""/>
+      <w:lvlJc w:val="left"/>
+      <w:pPr>
+        <w:ind w:left="5040" w:hanging="360"/>
+      </w:pPr>
+      <w:rPr>
+        <w:rFonts w:ascii="Symbol" w:hAnsi="Symbol" w:cs="Symbol" w:hint="default"/>
+      </w:rPr>
+    </w:lvl>
+    <w:lvl w:ilvl="7" w:tplc="18090003" w:tentative="1">
+      <w:start w:val="1"/>
+      <w:numFmt w:val="bullet"/>
+      <w:lvlText w:val="o"/>
+      <w:lvlJc w:val="left"/>
+      <w:pPr>
+        <w:ind w:left="5760" w:hanging="360"/>
+      </w:pPr>
+      <w:rPr>
+        <w:rFonts w:ascii="Courier New" w:hAnsi="Courier New" w:cs="Courier New" w:hint="default"/>
+      </w:rPr>
+    </w:lvl>
+    <w:lvl w:ilvl="8" w:tplc="18090005" w:tentative="1">
+      <w:start w:val="1"/>
+      <w:numFmt w:val="bullet"/>
+      <w:lvlText w:val=""/>
+      <w:lvlJc w:val="left"/>
+      <w:pPr>
+        <w:ind w:left="6480" w:hanging="360"/>
+      </w:pPr>
+      <w:rPr>
+        <w:rFonts w:ascii="Wingdings" w:hAnsi="Wingdings" w:cs="Wingdings" w:hint="default"/>
+      </w:rPr>
+    </w:lvl>
+  </w:abstractNum>
   <w:num w:numId="1">
+    <w:abstractNumId w:val="5"/>
+  </w:num>
+  <w:num w:numId="2">
     <w:abstractNumId w:val="3"/>
   </w:num>
-  <w:num w:numId="2">
+  <w:num w:numId="3">
+    <w:abstractNumId w:val="8"/>
+  </w:num>
+  <w:num w:numId="4">
+    <w:abstractNumId w:val="6"/>
+  </w:num>
+  <w:num w:numId="5">
+    <w:abstractNumId w:val="1"/>
+  </w:num>
+  <w:num w:numId="6">
     <w:abstractNumId w:val="2"/>
   </w:num>
-  <w:num w:numId="3">
-    <w:abstractNumId w:val="6"/>
+  <w:num w:numId="7">
+    <w:abstractNumId w:val="7"/>
   </w:num>
-  <w:num w:numId="4">
+  <w:num w:numId="8">
+    <w:abstractNumId w:val="9"/>
+  </w:num>
+  <w:num w:numId="9">
     <w:abstractNumId w:val="4"/>
   </w:num>
-  <w:num w:numId="5">
+  <w:num w:numId="10">
     <w:abstractNumId w:val="0"/>
-  </w:num>
-  <w:num w:numId="6">
-    <w:abstractNumId w:val="1"/>
-  </w:num>
-  <w:num w:numId="7">
-    <w:abstractNumId w:val="5"/>
   </w:num>
 </w:numbering>
 </file>
@@ -4468,6 +5897,7 @@
   <w:style w:type="paragraph" w:default="1" w:styleId="Normal">
     <w:name w:val="Normal"/>
     <w:qFormat/>
+    <w:rsid w:val="00AB55D9"/>
   </w:style>
   <w:style w:type="character" w:default="1" w:styleId="DefaultParagraphFont">
     <w:name w:val="Default Paragraph Font"/>

</xml_diff>